<commit_message>
Pasados los casos de uso al documento principal
</commit_message>
<xml_diff>
--- a/Documentacion/Resumen Proyecto.docx
+++ b/Documentacion/Resumen Proyecto.docx
@@ -10,21 +10,28 @@
           <w:sz w:val="36"/>
         </w:rPr>
       </w:pPr>
-      <w:proofErr w:type="spellStart"/>
       <w:r>
         <w:rPr>
           <w:b/>
           <w:sz w:val="36"/>
         </w:rPr>
-        <w:t>Gestion</w:t>
-      </w:r>
-      <w:proofErr w:type="spellEnd"/>
+        <w:t>Gestión</w:t>
+      </w:r>
       <w:r>
         <w:rPr>
           <w:b/>
           <w:sz w:val="36"/>
         </w:rPr>
-        <w:t xml:space="preserve"> de Reservas TURIXMÓ</w:t>
+        <w:t xml:space="preserve"> de r</w:t>
+      </w:r>
+      <w:bookmarkStart w:id="0" w:name="_GoBack"/>
+      <w:bookmarkEnd w:id="0"/>
+      <w:r>
+        <w:rPr>
+          <w:b/>
+          <w:sz w:val="36"/>
+        </w:rPr>
+        <w:t>eservas TURIXMÓ</w:t>
       </w:r>
     </w:p>
     <w:p>
@@ -589,8 +596,6 @@
         </w:rPr>
         <w:t>La aplicación está orientada a solucionar la problemática identificada y por lo tanto solo realiza las siguientes actividades: registrar hoteles, consultar hoteles, creación de reservas, registro de turistas, registro de propietarios, etc. De igual forma por estar orientada a solucionar el problema identificado en el área de reservas el producto de este proyecto no realiza ninguna actividad adicional que no esté definida dentro del dominio del problema identificado.</w:t>
       </w:r>
-      <w:bookmarkStart w:id="0" w:name="_GoBack"/>
-      <w:bookmarkEnd w:id="0"/>
     </w:p>
     <w:p>
       <w:pPr>

</xml_diff>